<commit_message>
Editing hockey + swim mod
</commit_message>
<xml_diff>
--- a/bkaradenes/PWHL_Module/Module/PWHL_WS.docx
+++ b/bkaradenes/PWHL_Module/Module/PWHL_WS.docx
@@ -60,6 +60,394 @@
         </w:rPr>
         <w:t xml:space="preserve">We will be investigating the player statistics from the league’s inaugural season. Our focus will be on all players including goalies which includes 147 athletes. </w:t>
       </w:r>
+      <w:r>
+        <w:rPr>
+          <w:rFonts w:ascii="Times New Roman" w:hAnsi="Times New Roman" w:cs="Times New Roman"/>
+          <w:sz w:val="24"/>
+          <w:szCs w:val="24"/>
+        </w:rPr>
+        <w:t>Also, to</w:t>
+      </w:r>
+      <w:r>
+        <w:rPr>
+          <w:rFonts w:ascii="Times New Roman" w:hAnsi="Times New Roman" w:cs="Times New Roman"/>
+          <w:sz w:val="24"/>
+          <w:szCs w:val="24"/>
+        </w:rPr>
+        <w:t xml:space="preserve"> discover which age groups and positions </w:t>
+      </w:r>
+      <w:r>
+        <w:rPr>
+          <w:rFonts w:ascii="Times New Roman" w:hAnsi="Times New Roman" w:cs="Times New Roman"/>
+          <w:sz w:val="24"/>
+          <w:szCs w:val="24"/>
+        </w:rPr>
+        <w:t xml:space="preserve">have the most impact on the number of goals scored per game </w:t>
+      </w:r>
+      <w:r>
+        <w:rPr>
+          <w:rFonts w:ascii="Times New Roman" w:hAnsi="Times New Roman" w:cs="Times New Roman"/>
+          <w:sz w:val="24"/>
+          <w:szCs w:val="24"/>
+        </w:rPr>
+        <w:t>by each player.</w:t>
+      </w:r>
+    </w:p>
+    <w:p>
+      <w:pPr>
+        <w:spacing w:line="480" w:lineRule="auto"/>
+        <w:rPr>
+          <w:rFonts w:ascii="Times New Roman" w:hAnsi="Times New Roman" w:cs="Times New Roman"/>
+          <w:sz w:val="24"/>
+          <w:szCs w:val="24"/>
+        </w:rPr>
+      </w:pPr>
+      <w:r>
+        <w:rPr>
+          <w:rFonts w:ascii="Times New Roman" w:hAnsi="Times New Roman" w:cs="Times New Roman"/>
+          <w:sz w:val="24"/>
+          <w:szCs w:val="24"/>
+        </w:rPr>
+        <w:t xml:space="preserve"> </w:t>
+      </w:r>
+      <w:r>
+        <w:rPr>
+          <w:rFonts w:ascii="Times New Roman" w:hAnsi="Times New Roman" w:cs="Times New Roman"/>
+          <w:sz w:val="24"/>
+          <w:szCs w:val="24"/>
+        </w:rPr>
+        <w:t xml:space="preserve">In general, </w:t>
+      </w:r>
+      <w:r>
+        <w:rPr>
+          <w:rFonts w:ascii="Times New Roman" w:hAnsi="Times New Roman" w:cs="Times New Roman"/>
+          <w:sz w:val="24"/>
+          <w:szCs w:val="24"/>
+        </w:rPr>
+        <w:t xml:space="preserve">the main goal of the forwards is to </w:t>
+      </w:r>
+      <w:r>
+        <w:rPr>
+          <w:rFonts w:ascii="Times New Roman" w:hAnsi="Times New Roman" w:cs="Times New Roman"/>
+          <w:sz w:val="24"/>
+          <w:szCs w:val="24"/>
+        </w:rPr>
+        <w:t xml:space="preserve">stay in three different lanes across the ice, moving the puck between them </w:t>
+      </w:r>
+      <w:r>
+        <w:rPr>
+          <w:rFonts w:ascii="Times New Roman" w:hAnsi="Times New Roman" w:cs="Times New Roman"/>
+          <w:sz w:val="24"/>
+          <w:szCs w:val="24"/>
+        </w:rPr>
+        <w:t>to</w:t>
+      </w:r>
+      <w:r>
+        <w:rPr>
+          <w:rFonts w:ascii="Times New Roman" w:hAnsi="Times New Roman" w:cs="Times New Roman"/>
+          <w:sz w:val="24"/>
+          <w:szCs w:val="24"/>
+        </w:rPr>
+        <w:t xml:space="preserve"> </w:t>
+      </w:r>
+      <w:r>
+        <w:rPr>
+          <w:rFonts w:ascii="Times New Roman" w:hAnsi="Times New Roman" w:cs="Times New Roman"/>
+          <w:sz w:val="24"/>
+          <w:szCs w:val="24"/>
+        </w:rPr>
+        <w:t xml:space="preserve">make the goalie move and </w:t>
+      </w:r>
+      <w:r>
+        <w:rPr>
+          <w:rFonts w:ascii="Times New Roman" w:hAnsi="Times New Roman" w:cs="Times New Roman"/>
+          <w:sz w:val="24"/>
+          <w:szCs w:val="24"/>
+        </w:rPr>
+        <w:t>open</w:t>
+      </w:r>
+      <w:r>
+        <w:rPr>
+          <w:rFonts w:ascii="Times New Roman" w:hAnsi="Times New Roman" w:cs="Times New Roman"/>
+          <w:sz w:val="24"/>
+          <w:szCs w:val="24"/>
+        </w:rPr>
+        <w:t xml:space="preserve"> scoring opportunities. The defense players </w:t>
+      </w:r>
+      <w:r>
+        <w:rPr>
+          <w:rFonts w:ascii="Times New Roman" w:hAnsi="Times New Roman" w:cs="Times New Roman"/>
+          <w:sz w:val="24"/>
+          <w:szCs w:val="24"/>
+        </w:rPr>
+        <w:t xml:space="preserve">compliment the </w:t>
+      </w:r>
+      <w:r>
+        <w:rPr>
+          <w:rFonts w:ascii="Times New Roman" w:hAnsi="Times New Roman" w:cs="Times New Roman"/>
+          <w:sz w:val="24"/>
+          <w:szCs w:val="24"/>
+        </w:rPr>
+        <w:t>forwards by positioning themselves</w:t>
+      </w:r>
+      <w:r>
+        <w:rPr>
+          <w:rFonts w:ascii="Times New Roman" w:hAnsi="Times New Roman" w:cs="Times New Roman"/>
+          <w:sz w:val="24"/>
+          <w:szCs w:val="24"/>
+        </w:rPr>
+        <w:t xml:space="preserve"> along the boundary of the offensive zone</w:t>
+      </w:r>
+      <w:r>
+        <w:rPr>
+          <w:rFonts w:ascii="Times New Roman" w:hAnsi="Times New Roman" w:cs="Times New Roman"/>
+          <w:sz w:val="24"/>
+          <w:szCs w:val="24"/>
+        </w:rPr>
+        <w:t xml:space="preserve"> </w:t>
+      </w:r>
+      <w:r>
+        <w:rPr>
+          <w:rFonts w:ascii="Times New Roman" w:hAnsi="Times New Roman" w:cs="Times New Roman"/>
+          <w:sz w:val="24"/>
+          <w:szCs w:val="24"/>
+        </w:rPr>
+        <w:t>to</w:t>
+      </w:r>
+      <w:r>
+        <w:rPr>
+          <w:rFonts w:ascii="Times New Roman" w:hAnsi="Times New Roman" w:cs="Times New Roman"/>
+          <w:sz w:val="24"/>
+          <w:szCs w:val="24"/>
+        </w:rPr>
+        <w:t xml:space="preserve"> prevent the opposing team from </w:t>
+      </w:r>
+      <w:r>
+        <w:rPr>
+          <w:rFonts w:ascii="Times New Roman" w:hAnsi="Times New Roman" w:cs="Times New Roman"/>
+          <w:sz w:val="24"/>
+          <w:szCs w:val="24"/>
+        </w:rPr>
+        <w:t>moving the puck away from the zone</w:t>
+      </w:r>
+      <w:r>
+        <w:rPr>
+          <w:rFonts w:ascii="Times New Roman" w:hAnsi="Times New Roman" w:cs="Times New Roman"/>
+          <w:sz w:val="24"/>
+          <w:szCs w:val="24"/>
+        </w:rPr>
+        <w:t xml:space="preserve"> and </w:t>
+      </w:r>
+      <w:r>
+        <w:rPr>
+          <w:rFonts w:ascii="Times New Roman" w:hAnsi="Times New Roman" w:cs="Times New Roman"/>
+          <w:sz w:val="24"/>
+          <w:szCs w:val="24"/>
+        </w:rPr>
+        <w:t>provide more opportunities for the forwards to score.</w:t>
+      </w:r>
+      <w:r>
+        <w:rPr>
+          <w:rFonts w:ascii="Times New Roman" w:hAnsi="Times New Roman" w:cs="Times New Roman"/>
+          <w:sz w:val="24"/>
+          <w:szCs w:val="24"/>
+        </w:rPr>
+        <w:t xml:space="preserve"> </w:t>
+      </w:r>
+      <w:r>
+        <w:rPr>
+          <w:rFonts w:ascii="Times New Roman" w:hAnsi="Times New Roman" w:cs="Times New Roman"/>
+          <w:sz w:val="24"/>
+          <w:szCs w:val="24"/>
+        </w:rPr>
+        <w:t>The goali</w:t>
+      </w:r>
+      <w:r>
+        <w:rPr>
+          <w:rFonts w:ascii="Times New Roman" w:hAnsi="Times New Roman" w:cs="Times New Roman"/>
+          <w:sz w:val="24"/>
+          <w:szCs w:val="24"/>
+        </w:rPr>
+        <w:t xml:space="preserve">e’s </w:t>
+      </w:r>
+      <w:r>
+        <w:rPr>
+          <w:rFonts w:ascii="Times New Roman" w:hAnsi="Times New Roman" w:cs="Times New Roman"/>
+          <w:sz w:val="24"/>
+          <w:szCs w:val="24"/>
+        </w:rPr>
+        <w:t>focus</w:t>
+      </w:r>
+      <w:r>
+        <w:rPr>
+          <w:rFonts w:ascii="Times New Roman" w:hAnsi="Times New Roman" w:cs="Times New Roman"/>
+          <w:sz w:val="24"/>
+          <w:szCs w:val="24"/>
+        </w:rPr>
+        <w:t xml:space="preserve"> is to guard their team’s goal by positioning themselves in front of it </w:t>
+      </w:r>
+      <w:r>
+        <w:rPr>
+          <w:rFonts w:ascii="Times New Roman" w:hAnsi="Times New Roman" w:cs="Times New Roman"/>
+          <w:sz w:val="24"/>
+          <w:szCs w:val="24"/>
+        </w:rPr>
+        <w:t>to</w:t>
+      </w:r>
+      <w:r>
+        <w:rPr>
+          <w:rFonts w:ascii="Times New Roman" w:hAnsi="Times New Roman" w:cs="Times New Roman"/>
+          <w:sz w:val="24"/>
+          <w:szCs w:val="24"/>
+        </w:rPr>
+        <w:t xml:space="preserve"> prevent the </w:t>
+      </w:r>
+      <w:r>
+        <w:rPr>
+          <w:rFonts w:ascii="Times New Roman" w:hAnsi="Times New Roman" w:cs="Times New Roman"/>
+          <w:sz w:val="24"/>
+          <w:szCs w:val="24"/>
+        </w:rPr>
+        <w:t xml:space="preserve">opposing team from scoring. </w:t>
+      </w:r>
+    </w:p>
+    <w:p>
+      <w:pPr>
+        <w:spacing w:line="480" w:lineRule="auto"/>
+        <w:rPr>
+          <w:rFonts w:ascii="Times New Roman" w:hAnsi="Times New Roman" w:cs="Times New Roman"/>
+          <w:sz w:val="24"/>
+          <w:szCs w:val="24"/>
+        </w:rPr>
+      </w:pPr>
+      <w:r>
+        <w:rPr>
+          <w:rFonts w:ascii="Times New Roman" w:hAnsi="Times New Roman" w:cs="Times New Roman"/>
+          <w:sz w:val="24"/>
+          <w:szCs w:val="24"/>
+        </w:rPr>
+        <w:t xml:space="preserve">The different age groups represent a blend of experience and athleticism at </w:t>
+      </w:r>
+      <w:r>
+        <w:rPr>
+          <w:rFonts w:ascii="Times New Roman" w:hAnsi="Times New Roman" w:cs="Times New Roman"/>
+          <w:sz w:val="24"/>
+          <w:szCs w:val="24"/>
+        </w:rPr>
+        <w:t xml:space="preserve">a point in the player’s career. </w:t>
+      </w:r>
+      <w:r>
+        <w:rPr>
+          <w:rFonts w:ascii="Times New Roman" w:hAnsi="Times New Roman" w:cs="Times New Roman"/>
+          <w:sz w:val="24"/>
+          <w:szCs w:val="24"/>
+        </w:rPr>
+        <w:t xml:space="preserve">More experience </w:t>
+      </w:r>
+      <w:r>
+        <w:rPr>
+          <w:rFonts w:ascii="Times New Roman" w:hAnsi="Times New Roman" w:cs="Times New Roman"/>
+          <w:sz w:val="24"/>
+          <w:szCs w:val="24"/>
+        </w:rPr>
+        <w:t xml:space="preserve">should help the player </w:t>
+      </w:r>
+      <w:r>
+        <w:rPr>
+          <w:rFonts w:ascii="Times New Roman" w:hAnsi="Times New Roman" w:cs="Times New Roman"/>
+          <w:sz w:val="24"/>
+          <w:szCs w:val="24"/>
+        </w:rPr>
+        <w:t>score more goals because</w:t>
+      </w:r>
+      <w:r>
+        <w:rPr>
+          <w:rFonts w:ascii="Times New Roman" w:hAnsi="Times New Roman" w:cs="Times New Roman"/>
+          <w:sz w:val="24"/>
+          <w:szCs w:val="24"/>
+        </w:rPr>
+        <w:t xml:space="preserve"> </w:t>
+      </w:r>
+      <w:r>
+        <w:rPr>
+          <w:rFonts w:ascii="Times New Roman" w:hAnsi="Times New Roman" w:cs="Times New Roman"/>
+          <w:sz w:val="24"/>
+          <w:szCs w:val="24"/>
+        </w:rPr>
+        <w:t xml:space="preserve">they would have more knowledge of the game and ideas on how to score. </w:t>
+      </w:r>
+      <w:r>
+        <w:rPr>
+          <w:rFonts w:ascii="Times New Roman" w:hAnsi="Times New Roman" w:cs="Times New Roman"/>
+          <w:sz w:val="24"/>
+          <w:szCs w:val="24"/>
+        </w:rPr>
+        <w:t xml:space="preserve">However, more experience comes with more aging and </w:t>
+      </w:r>
+      <w:r>
+        <w:rPr>
+          <w:rFonts w:ascii="Times New Roman" w:hAnsi="Times New Roman" w:cs="Times New Roman"/>
+          <w:sz w:val="24"/>
+          <w:szCs w:val="24"/>
+        </w:rPr>
+        <w:t>players with more experience may be past their years of peak athleticism.</w:t>
+      </w:r>
+      <w:r>
+        <w:rPr>
+          <w:rFonts w:ascii="Times New Roman" w:hAnsi="Times New Roman" w:cs="Times New Roman"/>
+          <w:sz w:val="24"/>
+          <w:szCs w:val="24"/>
+        </w:rPr>
+        <w:t xml:space="preserve"> </w:t>
+      </w:r>
+      <w:r>
+        <w:rPr>
+          <w:rFonts w:ascii="Times New Roman" w:hAnsi="Times New Roman" w:cs="Times New Roman"/>
+          <w:sz w:val="24"/>
+          <w:szCs w:val="24"/>
+        </w:rPr>
+        <w:t>That is why our goal is to find if there is a</w:t>
+      </w:r>
+      <w:r>
+        <w:rPr>
+          <w:rFonts w:ascii="Times New Roman" w:hAnsi="Times New Roman" w:cs="Times New Roman"/>
+          <w:sz w:val="24"/>
+          <w:szCs w:val="24"/>
+        </w:rPr>
+        <w:t xml:space="preserve"> perfect</w:t>
+      </w:r>
+      <w:r>
+        <w:rPr>
+          <w:rFonts w:ascii="Times New Roman" w:hAnsi="Times New Roman" w:cs="Times New Roman"/>
+          <w:sz w:val="24"/>
+          <w:szCs w:val="24"/>
+        </w:rPr>
+        <w:t xml:space="preserve"> blend between the two (i.e.</w:t>
+      </w:r>
+      <w:r>
+        <w:rPr>
+          <w:rFonts w:ascii="Times New Roman" w:hAnsi="Times New Roman" w:cs="Times New Roman"/>
+          <w:sz w:val="24"/>
+          <w:szCs w:val="24"/>
+        </w:rPr>
+        <w:t xml:space="preserve"> </w:t>
+      </w:r>
+      <w:r>
+        <w:rPr>
+          <w:rFonts w:ascii="Times New Roman" w:hAnsi="Times New Roman" w:cs="Times New Roman"/>
+          <w:sz w:val="24"/>
+          <w:szCs w:val="24"/>
+        </w:rPr>
+        <w:t xml:space="preserve">an </w:t>
+      </w:r>
+      <w:r>
+        <w:rPr>
+          <w:rFonts w:ascii="Times New Roman" w:hAnsi="Times New Roman" w:cs="Times New Roman"/>
+          <w:sz w:val="24"/>
+          <w:szCs w:val="24"/>
+        </w:rPr>
+        <w:t xml:space="preserve">ideal age group). </w:t>
+      </w:r>
     </w:p>
     <w:p>
       <w:pPr>
@@ -92,7 +480,6 @@
           <w:szCs w:val="24"/>
         </w:rPr>
       </w:pPr>
-      <w:proofErr w:type="spellStart"/>
       <w:r>
         <w:rPr>
           <w:rFonts w:ascii="Times New Roman" w:hAnsi="Times New Roman" w:cs="Times New Roman"/>
@@ -101,9 +488,26 @@
           <w:sz w:val="24"/>
           <w:szCs w:val="24"/>
         </w:rPr>
-        <w:t>PWHL_Final</w:t>
-      </w:r>
-      <w:proofErr w:type="spellEnd"/>
+        <w:t xml:space="preserve">PWHL_Final </w:t>
+      </w:r>
+      <w:r>
+        <w:rPr>
+          <w:rFonts w:ascii="Times New Roman" w:hAnsi="Times New Roman" w:cs="Times New Roman"/>
+          <w:sz w:val="24"/>
+          <w:szCs w:val="24"/>
+        </w:rPr>
+        <w:t>- Name of the data set</w:t>
+      </w:r>
+    </w:p>
+    <w:p>
+      <w:pPr>
+        <w:spacing w:line="240" w:lineRule="auto"/>
+        <w:rPr>
+          <w:rFonts w:ascii="Times New Roman" w:hAnsi="Times New Roman" w:cs="Times New Roman"/>
+          <w:sz w:val="24"/>
+          <w:szCs w:val="24"/>
+        </w:rPr>
+      </w:pPr>
       <w:r>
         <w:rPr>
           <w:rFonts w:ascii="Times New Roman" w:hAnsi="Times New Roman" w:cs="Times New Roman"/>
@@ -112,27 +516,16 @@
           <w:sz w:val="24"/>
           <w:szCs w:val="24"/>
         </w:rPr>
-        <w:t xml:space="preserve"> </w:t>
-      </w:r>
-      <w:r>
-        <w:rPr>
-          <w:rFonts w:ascii="Times New Roman" w:hAnsi="Times New Roman" w:cs="Times New Roman"/>
-          <w:sz w:val="24"/>
-          <w:szCs w:val="24"/>
-        </w:rPr>
-        <w:t>- Name of the data set</w:t>
-      </w:r>
-    </w:p>
-    <w:p>
-      <w:pPr>
-        <w:spacing w:line="240" w:lineRule="auto"/>
-        <w:rPr>
-          <w:rFonts w:ascii="Times New Roman" w:hAnsi="Times New Roman" w:cs="Times New Roman"/>
-          <w:sz w:val="24"/>
-          <w:szCs w:val="24"/>
-        </w:rPr>
-      </w:pPr>
-      <w:proofErr w:type="spellStart"/>
+        <w:t xml:space="preserve">G_Per_GP </w:t>
+      </w:r>
+      <w:r>
+        <w:rPr>
+          <w:rFonts w:ascii="Times New Roman" w:hAnsi="Times New Roman" w:cs="Times New Roman"/>
+          <w:sz w:val="24"/>
+          <w:szCs w:val="24"/>
+        </w:rPr>
+        <w:t>-</w:t>
+      </w:r>
       <w:r>
         <w:rPr>
           <w:rFonts w:ascii="Times New Roman" w:hAnsi="Times New Roman" w:cs="Times New Roman"/>
@@ -141,9 +534,42 @@
           <w:sz w:val="24"/>
           <w:szCs w:val="24"/>
         </w:rPr>
-        <w:t>G_Per_GP</w:t>
-      </w:r>
-      <w:proofErr w:type="spellEnd"/>
+        <w:t xml:space="preserve"> </w:t>
+      </w:r>
+      <w:r>
+        <w:rPr>
+          <w:rFonts w:ascii="Times New Roman" w:hAnsi="Times New Roman" w:cs="Times New Roman"/>
+          <w:sz w:val="24"/>
+          <w:szCs w:val="24"/>
+        </w:rPr>
+        <w:t>Number of goals</w:t>
+      </w:r>
+      <w:r>
+        <w:rPr>
+          <w:rFonts w:ascii="Times New Roman" w:hAnsi="Times New Roman" w:cs="Times New Roman"/>
+          <w:sz w:val="24"/>
+          <w:szCs w:val="24"/>
+        </w:rPr>
+        <w:t xml:space="preserve"> scored by the player</w:t>
+      </w:r>
+      <w:r>
+        <w:rPr>
+          <w:rFonts w:ascii="Times New Roman" w:hAnsi="Times New Roman" w:cs="Times New Roman"/>
+          <w:sz w:val="24"/>
+          <w:szCs w:val="24"/>
+        </w:rPr>
+        <w:t xml:space="preserve"> per game played</w:t>
+      </w:r>
+    </w:p>
+    <w:p>
+      <w:pPr>
+        <w:spacing w:line="240" w:lineRule="auto"/>
+        <w:rPr>
+          <w:rFonts w:ascii="Times New Roman" w:hAnsi="Times New Roman" w:cs="Times New Roman"/>
+          <w:sz w:val="24"/>
+          <w:szCs w:val="24"/>
+        </w:rPr>
+      </w:pPr>
       <w:r>
         <w:rPr>
           <w:rFonts w:ascii="Times New Roman" w:hAnsi="Times New Roman" w:cs="Times New Roman"/>
@@ -152,16 +578,26 @@
           <w:sz w:val="24"/>
           <w:szCs w:val="24"/>
         </w:rPr>
-        <w:t xml:space="preserve"> </w:t>
-      </w:r>
-      <w:r>
-        <w:rPr>
-          <w:rFonts w:ascii="Times New Roman" w:hAnsi="Times New Roman" w:cs="Times New Roman"/>
-          <w:sz w:val="24"/>
-          <w:szCs w:val="24"/>
-        </w:rPr>
-        <w:t>-</w:t>
-      </w:r>
+        <w:t xml:space="preserve">P </w:t>
+      </w:r>
+      <w:r>
+        <w:rPr>
+          <w:rFonts w:ascii="Times New Roman" w:hAnsi="Times New Roman" w:cs="Times New Roman"/>
+          <w:sz w:val="24"/>
+          <w:szCs w:val="24"/>
+        </w:rPr>
+        <w:t xml:space="preserve">- Number of points scored </w:t>
+      </w:r>
+    </w:p>
+    <w:p>
+      <w:pPr>
+        <w:spacing w:line="240" w:lineRule="auto"/>
+        <w:rPr>
+          <w:rFonts w:ascii="Times New Roman" w:hAnsi="Times New Roman" w:cs="Times New Roman"/>
+          <w:sz w:val="24"/>
+          <w:szCs w:val="24"/>
+        </w:rPr>
+      </w:pPr>
       <w:r>
         <w:rPr>
           <w:rFonts w:ascii="Times New Roman" w:hAnsi="Times New Roman" w:cs="Times New Roman"/>
@@ -170,31 +606,16 @@
           <w:sz w:val="24"/>
           <w:szCs w:val="24"/>
         </w:rPr>
-        <w:t xml:space="preserve"> </w:t>
-      </w:r>
-      <w:r>
-        <w:rPr>
-          <w:rFonts w:ascii="Times New Roman" w:hAnsi="Times New Roman" w:cs="Times New Roman"/>
-          <w:sz w:val="24"/>
-          <w:szCs w:val="24"/>
-        </w:rPr>
-        <w:t>Number of goals</w:t>
-      </w:r>
-      <w:r>
-        <w:rPr>
-          <w:rFonts w:ascii="Times New Roman" w:hAnsi="Times New Roman" w:cs="Times New Roman"/>
-          <w:sz w:val="24"/>
-          <w:szCs w:val="24"/>
-        </w:rPr>
-        <w:t xml:space="preserve"> scored by the player</w:t>
-      </w:r>
-      <w:r>
-        <w:rPr>
-          <w:rFonts w:ascii="Times New Roman" w:hAnsi="Times New Roman" w:cs="Times New Roman"/>
-          <w:sz w:val="24"/>
-          <w:szCs w:val="24"/>
-        </w:rPr>
-        <w:t xml:space="preserve"> per game played</w:t>
+        <w:lastRenderedPageBreak/>
+        <w:t xml:space="preserve">Pos </w:t>
+      </w:r>
+      <w:r>
+        <w:rPr>
+          <w:rFonts w:ascii="Times New Roman" w:hAnsi="Times New Roman" w:cs="Times New Roman"/>
+          <w:sz w:val="24"/>
+          <w:szCs w:val="24"/>
+        </w:rPr>
+        <w:t>– Position of the player (either Defense (D), Forward (F), or Goalie (G))</w:t>
       </w:r>
     </w:p>
     <w:p>
@@ -214,62 +635,6 @@
           <w:sz w:val="24"/>
           <w:szCs w:val="24"/>
         </w:rPr>
-        <w:t xml:space="preserve">P </w:t>
-      </w:r>
-      <w:r>
-        <w:rPr>
-          <w:rFonts w:ascii="Times New Roman" w:hAnsi="Times New Roman" w:cs="Times New Roman"/>
-          <w:sz w:val="24"/>
-          <w:szCs w:val="24"/>
-        </w:rPr>
-        <w:t xml:space="preserve">- Number of points scored </w:t>
-      </w:r>
-    </w:p>
-    <w:p>
-      <w:pPr>
-        <w:spacing w:line="240" w:lineRule="auto"/>
-        <w:rPr>
-          <w:rFonts w:ascii="Times New Roman" w:hAnsi="Times New Roman" w:cs="Times New Roman"/>
-          <w:sz w:val="24"/>
-          <w:szCs w:val="24"/>
-        </w:rPr>
-      </w:pPr>
-      <w:r>
-        <w:rPr>
-          <w:rFonts w:ascii="Times New Roman" w:hAnsi="Times New Roman" w:cs="Times New Roman"/>
-          <w:b/>
-          <w:bCs/>
-          <w:sz w:val="24"/>
-          <w:szCs w:val="24"/>
-        </w:rPr>
-        <w:t xml:space="preserve">Pos </w:t>
-      </w:r>
-      <w:r>
-        <w:rPr>
-          <w:rFonts w:ascii="Times New Roman" w:hAnsi="Times New Roman" w:cs="Times New Roman"/>
-          <w:sz w:val="24"/>
-          <w:szCs w:val="24"/>
-        </w:rPr>
-        <w:t>– Position of the player (either Defense (D), Forward (F), or Goalie (G))</w:t>
-      </w:r>
-    </w:p>
-    <w:p>
-      <w:pPr>
-        <w:spacing w:line="240" w:lineRule="auto"/>
-        <w:rPr>
-          <w:rFonts w:ascii="Times New Roman" w:hAnsi="Times New Roman" w:cs="Times New Roman"/>
-          <w:sz w:val="24"/>
-          <w:szCs w:val="24"/>
-        </w:rPr>
-      </w:pPr>
-      <w:r>
-        <w:rPr>
-          <w:rFonts w:ascii="Times New Roman" w:hAnsi="Times New Roman" w:cs="Times New Roman"/>
-          <w:b/>
-          <w:bCs/>
-          <w:sz w:val="24"/>
-          <w:szCs w:val="24"/>
-        </w:rPr>
         <w:t xml:space="preserve">Age </w:t>
       </w:r>
       <w:r>
@@ -306,7 +671,31 @@
           <w:sz w:val="24"/>
           <w:szCs w:val="24"/>
         </w:rPr>
-        <w:t xml:space="preserve">The density plot below displays the distribution of goals per game played for each position. Use it to </w:t>
+        <w:t>The density plot below displays the distribution of goals per game played for each position.</w:t>
+      </w:r>
+      <w:r>
+        <w:rPr>
+          <w:rFonts w:ascii="Times New Roman" w:hAnsi="Times New Roman" w:cs="Times New Roman"/>
+          <w:sz w:val="24"/>
+          <w:szCs w:val="24"/>
+        </w:rPr>
+        <w:t xml:space="preserve"> Pay attention to why each </w:t>
+      </w:r>
+      <w:r>
+        <w:rPr>
+          <w:rFonts w:ascii="Times New Roman" w:hAnsi="Times New Roman" w:cs="Times New Roman"/>
+          <w:sz w:val="24"/>
+          <w:szCs w:val="24"/>
+        </w:rPr>
+        <w:t>curve is different.</w:t>
+      </w:r>
+      <w:r>
+        <w:rPr>
+          <w:rFonts w:ascii="Times New Roman" w:hAnsi="Times New Roman" w:cs="Times New Roman"/>
+          <w:sz w:val="24"/>
+          <w:szCs w:val="24"/>
+        </w:rPr>
+        <w:t xml:space="preserve"> Use it to </w:t>
       </w:r>
       <w:r>
         <w:rPr>
@@ -390,7 +779,6 @@
           <w:sz w:val="24"/>
           <w:szCs w:val="24"/>
         </w:rPr>
-        <w:lastRenderedPageBreak/>
         <w:t>What would you need to add to the R code below to add a title and change the x-axis label to "Goals Per Game Played"</w:t>
       </w:r>
       <w:r>
@@ -431,51 +819,13 @@
           <w:szCs w:val="24"/>
         </w:rPr>
       </w:pPr>
-      <w:proofErr w:type="spellStart"/>
-      <w:proofErr w:type="gramStart"/>
-      <w:r>
-        <w:rPr>
-          <w:rFonts w:ascii="Times New Roman" w:hAnsi="Times New Roman" w:cs="Times New Roman"/>
-          <w:sz w:val="24"/>
-          <w:szCs w:val="24"/>
-        </w:rPr>
-        <w:t>ggplot</w:t>
-      </w:r>
-      <w:proofErr w:type="spellEnd"/>
-      <w:r>
-        <w:rPr>
-          <w:rFonts w:ascii="Times New Roman" w:hAnsi="Times New Roman" w:cs="Times New Roman"/>
-          <w:sz w:val="24"/>
-          <w:szCs w:val="24"/>
-        </w:rPr>
-        <w:t>(</w:t>
-      </w:r>
-      <w:proofErr w:type="gramEnd"/>
-      <w:r>
-        <w:rPr>
-          <w:rFonts w:ascii="Times New Roman" w:hAnsi="Times New Roman" w:cs="Times New Roman"/>
-          <w:sz w:val="24"/>
-          <w:szCs w:val="24"/>
-        </w:rPr>
-        <w:t xml:space="preserve">data = </w:t>
-      </w:r>
-      <w:proofErr w:type="spellStart"/>
-      <w:r>
-        <w:rPr>
-          <w:rFonts w:ascii="Times New Roman" w:hAnsi="Times New Roman" w:cs="Times New Roman"/>
-          <w:sz w:val="24"/>
-          <w:szCs w:val="24"/>
-        </w:rPr>
-        <w:t>PWHL_Final</w:t>
-      </w:r>
-      <w:proofErr w:type="spellEnd"/>
-      <w:r>
-        <w:rPr>
-          <w:rFonts w:ascii="Times New Roman" w:hAnsi="Times New Roman" w:cs="Times New Roman"/>
-          <w:sz w:val="24"/>
-          <w:szCs w:val="24"/>
-        </w:rPr>
-        <w:t xml:space="preserve">) + </w:t>
+      <w:r>
+        <w:rPr>
+          <w:rFonts w:ascii="Times New Roman" w:hAnsi="Times New Roman" w:cs="Times New Roman"/>
+          <w:sz w:val="24"/>
+          <w:szCs w:val="24"/>
+        </w:rPr>
+        <w:t xml:space="preserve">ggplot(data = PWHL_Final) + </w:t>
       </w:r>
     </w:p>
     <w:p>
@@ -494,71 +844,7 @@
           <w:sz w:val="24"/>
           <w:szCs w:val="24"/>
         </w:rPr>
-        <w:t xml:space="preserve">  </w:t>
-      </w:r>
-      <w:proofErr w:type="spellStart"/>
-      <w:r>
-        <w:rPr>
-          <w:rFonts w:ascii="Times New Roman" w:hAnsi="Times New Roman" w:cs="Times New Roman"/>
-          <w:sz w:val="24"/>
-          <w:szCs w:val="24"/>
-        </w:rPr>
-        <w:t>geom_</w:t>
-      </w:r>
-      <w:proofErr w:type="gramStart"/>
-      <w:r>
-        <w:rPr>
-          <w:rFonts w:ascii="Times New Roman" w:hAnsi="Times New Roman" w:cs="Times New Roman"/>
-          <w:sz w:val="24"/>
-          <w:szCs w:val="24"/>
-        </w:rPr>
-        <w:t>density</w:t>
-      </w:r>
-      <w:proofErr w:type="spellEnd"/>
-      <w:r>
-        <w:rPr>
-          <w:rFonts w:ascii="Times New Roman" w:hAnsi="Times New Roman" w:cs="Times New Roman"/>
-          <w:sz w:val="24"/>
-          <w:szCs w:val="24"/>
-        </w:rPr>
-        <w:t>(</w:t>
-      </w:r>
-      <w:proofErr w:type="spellStart"/>
-      <w:proofErr w:type="gramEnd"/>
-      <w:r>
-        <w:rPr>
-          <w:rFonts w:ascii="Times New Roman" w:hAnsi="Times New Roman" w:cs="Times New Roman"/>
-          <w:sz w:val="24"/>
-          <w:szCs w:val="24"/>
-        </w:rPr>
-        <w:t>aes</w:t>
-      </w:r>
-      <w:proofErr w:type="spellEnd"/>
-      <w:r>
-        <w:rPr>
-          <w:rFonts w:ascii="Times New Roman" w:hAnsi="Times New Roman" w:cs="Times New Roman"/>
-          <w:sz w:val="24"/>
-          <w:szCs w:val="24"/>
-        </w:rPr>
-        <w:t>(</w:t>
-      </w:r>
-      <w:proofErr w:type="spellStart"/>
-      <w:r>
-        <w:rPr>
-          <w:rFonts w:ascii="Times New Roman" w:hAnsi="Times New Roman" w:cs="Times New Roman"/>
-          <w:sz w:val="24"/>
-          <w:szCs w:val="24"/>
-        </w:rPr>
-        <w:t>G_Per_GP</w:t>
-      </w:r>
-      <w:proofErr w:type="spellEnd"/>
-      <w:r>
-        <w:rPr>
-          <w:rFonts w:ascii="Times New Roman" w:hAnsi="Times New Roman" w:cs="Times New Roman"/>
-          <w:sz w:val="24"/>
-          <w:szCs w:val="24"/>
-        </w:rPr>
-        <w:t>, color = Pos, fill = Pos), alpha = 0.25) +</w:t>
+        <w:t xml:space="preserve">  geom_density(aes(G_Per_GP, color = Pos, fill = Pos), alpha = 0.25) +</w:t>
       </w:r>
     </w:p>
     <w:p>
@@ -577,43 +863,7 @@
           <w:sz w:val="24"/>
           <w:szCs w:val="24"/>
         </w:rPr>
-        <w:t xml:space="preserve">  </w:t>
-      </w:r>
-      <w:proofErr w:type="spellStart"/>
-      <w:r>
-        <w:rPr>
-          <w:rFonts w:ascii="Times New Roman" w:hAnsi="Times New Roman" w:cs="Times New Roman"/>
-          <w:sz w:val="24"/>
-          <w:szCs w:val="24"/>
-        </w:rPr>
-        <w:t>theme_</w:t>
-      </w:r>
-      <w:proofErr w:type="gramStart"/>
-      <w:r>
-        <w:rPr>
-          <w:rFonts w:ascii="Times New Roman" w:hAnsi="Times New Roman" w:cs="Times New Roman"/>
-          <w:sz w:val="24"/>
-          <w:szCs w:val="24"/>
-        </w:rPr>
-        <w:t>minimal</w:t>
-      </w:r>
-      <w:proofErr w:type="spellEnd"/>
-      <w:r>
-        <w:rPr>
-          <w:rFonts w:ascii="Times New Roman" w:hAnsi="Times New Roman" w:cs="Times New Roman"/>
-          <w:sz w:val="24"/>
-          <w:szCs w:val="24"/>
-        </w:rPr>
-        <w:t>(</w:t>
-      </w:r>
-      <w:proofErr w:type="gramEnd"/>
-      <w:r>
-        <w:rPr>
-          <w:rFonts w:ascii="Times New Roman" w:hAnsi="Times New Roman" w:cs="Times New Roman"/>
-          <w:sz w:val="24"/>
-          <w:szCs w:val="24"/>
-        </w:rPr>
-        <w:t>)</w:t>
+        <w:t xml:space="preserve">  theme_minimal()</w:t>
       </w:r>
     </w:p>
     <w:p>
@@ -711,12 +961,12 @@
           <w:sz w:val="24"/>
           <w:szCs w:val="24"/>
         </w:rPr>
+        <w:lastRenderedPageBreak/>
         <w:t xml:space="preserve">Describe the distribution of the Forward and Defense positions in the density plot above. Make sure to mention shape and skew. Give a possible reason why the Goalie’s curve is flat in this visual. </w:t>
       </w:r>
     </w:p>
     <w:p>
       <w:pPr>
-        <w:pStyle w:val="ListParagraph"/>
         <w:spacing w:line="480" w:lineRule="auto"/>
         <w:rPr>
           <w:rFonts w:ascii="Times New Roman" w:hAnsi="Times New Roman" w:cs="Times New Roman"/>
@@ -727,47 +977,166 @@
     </w:p>
     <w:p>
       <w:pPr>
-        <w:pStyle w:val="ListParagraph"/>
         <w:spacing w:line="480" w:lineRule="auto"/>
-        <w:rPr>
-          <w:rFonts w:ascii="Times New Roman" w:hAnsi="Times New Roman" w:cs="Times New Roman"/>
-          <w:sz w:val="24"/>
-          <w:szCs w:val="24"/>
-        </w:rPr>
-      </w:pPr>
-    </w:p>
-    <w:p>
-      <w:pPr>
-        <w:pStyle w:val="ListParagraph"/>
+        <w:ind w:left="360"/>
+        <w:rPr>
+          <w:rFonts w:ascii="Times New Roman" w:hAnsi="Times New Roman" w:cs="Times New Roman"/>
+          <w:sz w:val="24"/>
+          <w:szCs w:val="24"/>
+        </w:rPr>
+      </w:pPr>
+      <w:r>
+        <w:rPr>
+          <w:rFonts w:ascii="Times New Roman" w:hAnsi="Times New Roman" w:cs="Times New Roman"/>
+          <w:sz w:val="24"/>
+          <w:szCs w:val="24"/>
+        </w:rPr>
+        <w:t>Use the graphs below to answer the following question</w:t>
+      </w:r>
+      <w:r>
+        <w:rPr>
+          <w:rFonts w:ascii="Times New Roman" w:hAnsi="Times New Roman" w:cs="Times New Roman"/>
+          <w:sz w:val="24"/>
+          <w:szCs w:val="24"/>
+        </w:rPr>
+        <w:t>.</w:t>
+      </w:r>
+    </w:p>
+    <w:p>
+      <w:pPr>
         <w:spacing w:line="480" w:lineRule="auto"/>
-        <w:rPr>
-          <w:rFonts w:ascii="Times New Roman" w:hAnsi="Times New Roman" w:cs="Times New Roman"/>
-          <w:sz w:val="24"/>
-          <w:szCs w:val="24"/>
-        </w:rPr>
-      </w:pPr>
-    </w:p>
-    <w:p>
-      <w:pPr>
-        <w:pStyle w:val="ListParagraph"/>
+        <w:ind w:left="360"/>
+        <w:rPr>
+          <w:rFonts w:ascii="Times New Roman" w:hAnsi="Times New Roman" w:cs="Times New Roman"/>
+          <w:sz w:val="24"/>
+          <w:szCs w:val="24"/>
+        </w:rPr>
+      </w:pPr>
+      <w:r>
+        <w:rPr>
+          <w:rFonts w:ascii="Times New Roman" w:hAnsi="Times New Roman" w:cs="Times New Roman"/>
+          <w:noProof/>
+          <w:sz w:val="24"/>
+          <w:szCs w:val="24"/>
+        </w:rPr>
+        <w:drawing>
+          <wp:inline distT="0" distB="0" distL="0" distR="0" wp14:anchorId="3D9FA03B" wp14:editId="3449D43A">
+            <wp:extent cx="5495925" cy="2409660"/>
+            <wp:effectExtent l="0" t="0" r="0" b="0"/>
+            <wp:docPr id="1661380654" name="Picture 2"/>
+            <wp:cNvGraphicFramePr>
+              <a:graphicFrameLocks xmlns:a="http://schemas.openxmlformats.org/drawingml/2006/main" noChangeAspect="1"/>
+            </wp:cNvGraphicFramePr>
+            <a:graphic xmlns:a="http://schemas.openxmlformats.org/drawingml/2006/main">
+              <a:graphicData uri="http://schemas.openxmlformats.org/drawingml/2006/picture">
+                <pic:pic xmlns:pic="http://schemas.openxmlformats.org/drawingml/2006/picture">
+                  <pic:nvPicPr>
+                    <pic:cNvPr id="0" name="Picture 2"/>
+                    <pic:cNvPicPr>
+                      <a:picLocks noChangeAspect="1" noChangeArrowheads="1"/>
+                    </pic:cNvPicPr>
+                  </pic:nvPicPr>
+                  <pic:blipFill>
+                    <a:blip r:embed="rId6" cstate="print">
+                      <a:extLst>
+                        <a:ext uri="{28A0092B-C50C-407E-A947-70E740481C1C}">
+                          <a14:useLocalDpi xmlns:a14="http://schemas.microsoft.com/office/drawing/2010/main" val="0"/>
+                        </a:ext>
+                      </a:extLst>
+                    </a:blip>
+                    <a:srcRect/>
+                    <a:stretch>
+                      <a:fillRect/>
+                    </a:stretch>
+                  </pic:blipFill>
+                  <pic:spPr bwMode="auto">
+                    <a:xfrm>
+                      <a:off x="0" y="0"/>
+                      <a:ext cx="5613142" cy="2461053"/>
+                    </a:xfrm>
+                    <a:prstGeom prst="rect">
+                      <a:avLst/>
+                    </a:prstGeom>
+                    <a:noFill/>
+                  </pic:spPr>
+                </pic:pic>
+              </a:graphicData>
+            </a:graphic>
+          </wp:inline>
+        </w:drawing>
+      </w:r>
+      <w:r>
+        <w:rPr>
+          <w:rFonts w:ascii="Times New Roman" w:hAnsi="Times New Roman" w:cs="Times New Roman"/>
+          <w:sz w:val="24"/>
+          <w:szCs w:val="24"/>
+        </w:rPr>
+        <w:t xml:space="preserve"> </w:t>
+      </w:r>
+    </w:p>
+    <w:p>
+      <w:pPr>
         <w:spacing w:line="480" w:lineRule="auto"/>
-        <w:rPr>
-          <w:rFonts w:ascii="Times New Roman" w:hAnsi="Times New Roman" w:cs="Times New Roman"/>
-          <w:sz w:val="24"/>
-          <w:szCs w:val="24"/>
-        </w:rPr>
-      </w:pPr>
-    </w:p>
-    <w:p>
-      <w:pPr>
-        <w:pStyle w:val="ListParagraph"/>
-        <w:spacing w:line="480" w:lineRule="auto"/>
-        <w:rPr>
-          <w:rFonts w:ascii="Times New Roman" w:hAnsi="Times New Roman" w:cs="Times New Roman"/>
-          <w:sz w:val="24"/>
-          <w:szCs w:val="24"/>
-        </w:rPr>
-      </w:pPr>
+        <w:ind w:left="360"/>
+        <w:rPr>
+          <w:rFonts w:ascii="Times New Roman" w:hAnsi="Times New Roman" w:cs="Times New Roman"/>
+          <w:sz w:val="24"/>
+          <w:szCs w:val="24"/>
+        </w:rPr>
+      </w:pPr>
+      <w:r>
+        <w:rPr>
+          <w:rFonts w:ascii="Times New Roman" w:hAnsi="Times New Roman" w:cs="Times New Roman"/>
+          <w:noProof/>
+          <w:sz w:val="24"/>
+          <w:szCs w:val="24"/>
+        </w:rPr>
+        <w:drawing>
+          <wp:inline distT="0" distB="0" distL="0" distR="0" wp14:anchorId="59CAEF0F" wp14:editId="7F4C737A">
+            <wp:extent cx="5709355" cy="2323720"/>
+            <wp:effectExtent l="0" t="0" r="5715" b="635"/>
+            <wp:docPr id="495372344" name="Picture 4"/>
+            <wp:cNvGraphicFramePr>
+              <a:graphicFrameLocks xmlns:a="http://schemas.openxmlformats.org/drawingml/2006/main" noChangeAspect="1"/>
+            </wp:cNvGraphicFramePr>
+            <a:graphic xmlns:a="http://schemas.openxmlformats.org/drawingml/2006/main">
+              <a:graphicData uri="http://schemas.openxmlformats.org/drawingml/2006/picture">
+                <pic:pic xmlns:pic="http://schemas.openxmlformats.org/drawingml/2006/picture">
+                  <pic:nvPicPr>
+                    <pic:cNvPr id="0" name="Picture 3"/>
+                    <pic:cNvPicPr>
+                      <a:picLocks noChangeAspect="1" noChangeArrowheads="1"/>
+                    </pic:cNvPicPr>
+                  </pic:nvPicPr>
+                  <pic:blipFill>
+                    <a:blip r:embed="rId7" cstate="print">
+                      <a:extLst>
+                        <a:ext uri="{28A0092B-C50C-407E-A947-70E740481C1C}">
+                          <a14:useLocalDpi xmlns:a14="http://schemas.microsoft.com/office/drawing/2010/main" val="0"/>
+                        </a:ext>
+                      </a:extLst>
+                    </a:blip>
+                    <a:srcRect/>
+                    <a:stretch>
+                      <a:fillRect/>
+                    </a:stretch>
+                  </pic:blipFill>
+                  <pic:spPr bwMode="auto">
+                    <a:xfrm>
+                      <a:off x="0" y="0"/>
+                      <a:ext cx="5781621" cy="2353132"/>
+                    </a:xfrm>
+                    <a:prstGeom prst="rect">
+                      <a:avLst/>
+                    </a:prstGeom>
+                    <a:noFill/>
+                  </pic:spPr>
+                </pic:pic>
+              </a:graphicData>
+            </a:graphic>
+          </wp:inline>
+        </w:drawing>
+      </w:r>
     </w:p>
     <w:p>
       <w:pPr>
@@ -789,6 +1158,57 @@
           <w:sz w:val="24"/>
           <w:szCs w:val="24"/>
         </w:rPr>
+        <w:t xml:space="preserve">Brainstorm </w:t>
+      </w:r>
+      <w:r>
+        <w:rPr>
+          <w:rFonts w:ascii="Times New Roman" w:hAnsi="Times New Roman" w:cs="Times New Roman"/>
+          <w:sz w:val="24"/>
+          <w:szCs w:val="24"/>
+        </w:rPr>
+        <w:t xml:space="preserve">some ideas on which combinations of age and positions </w:t>
+      </w:r>
+      <w:r>
+        <w:rPr>
+          <w:rFonts w:ascii="Times New Roman" w:hAnsi="Times New Roman" w:cs="Times New Roman"/>
+          <w:sz w:val="24"/>
+          <w:szCs w:val="24"/>
+        </w:rPr>
+        <w:t>would be ideal for a player to be to maximize their number of goals per game played.</w:t>
+      </w:r>
+    </w:p>
+    <w:p>
+      <w:pPr>
+        <w:pStyle w:val="ListParagraph"/>
+        <w:spacing w:line="480" w:lineRule="auto"/>
+        <w:rPr>
+          <w:rFonts w:ascii="Times New Roman" w:hAnsi="Times New Roman" w:cs="Times New Roman"/>
+          <w:sz w:val="24"/>
+          <w:szCs w:val="24"/>
+        </w:rPr>
+      </w:pPr>
+    </w:p>
+    <w:p>
+      <w:pPr>
+        <w:pStyle w:val="ListParagraph"/>
+        <w:numPr>
+          <w:ilvl w:val="0"/>
+          <w:numId w:val="2"/>
+        </w:numPr>
+        <w:spacing w:line="480" w:lineRule="auto"/>
+        <w:rPr>
+          <w:rFonts w:ascii="Times New Roman" w:hAnsi="Times New Roman" w:cs="Times New Roman"/>
+          <w:sz w:val="24"/>
+          <w:szCs w:val="24"/>
+        </w:rPr>
+      </w:pPr>
+      <w:r>
+        <w:rPr>
+          <w:rFonts w:ascii="Times New Roman" w:hAnsi="Times New Roman" w:cs="Times New Roman"/>
+          <w:sz w:val="24"/>
+          <w:szCs w:val="24"/>
+        </w:rPr>
+        <w:lastRenderedPageBreak/>
         <w:t xml:space="preserve">First create three different age groups </w:t>
       </w:r>
       <w:r>
@@ -885,7 +1305,23 @@
           <w:sz w:val="24"/>
           <w:szCs w:val="24"/>
         </w:rPr>
-        <w:t xml:space="preserve"> (31-36). Then, create side-by-side boxplots that display the range of points for each group. </w:t>
+        <w:t xml:space="preserve"> (31-36). Then, create side-by-side boxplots that display the range of </w:t>
+      </w:r>
+      <w:r>
+        <w:rPr>
+          <w:rFonts w:ascii="Times New Roman" w:hAnsi="Times New Roman" w:cs="Times New Roman"/>
+          <w:sz w:val="24"/>
+          <w:szCs w:val="24"/>
+        </w:rPr>
+        <w:t>goals per game</w:t>
+      </w:r>
+      <w:r>
+        <w:rPr>
+          <w:rFonts w:ascii="Times New Roman" w:hAnsi="Times New Roman" w:cs="Times New Roman"/>
+          <w:sz w:val="24"/>
+          <w:szCs w:val="24"/>
+        </w:rPr>
+        <w:t xml:space="preserve"> for each group. </w:t>
       </w:r>
       <w:r>
         <w:rPr>
@@ -926,6 +1362,80 @@
           <w:szCs w:val="24"/>
         </w:rPr>
         <w:t xml:space="preserve">. </w:t>
+      </w:r>
+    </w:p>
+    <w:p>
+      <w:pPr>
+        <w:pStyle w:val="ListParagraph"/>
+        <w:rPr>
+          <w:rFonts w:ascii="Times New Roman" w:hAnsi="Times New Roman" w:cs="Times New Roman"/>
+          <w:sz w:val="24"/>
+          <w:szCs w:val="24"/>
+        </w:rPr>
+      </w:pPr>
+    </w:p>
+    <w:p>
+      <w:pPr>
+        <w:pStyle w:val="ListParagraph"/>
+        <w:numPr>
+          <w:ilvl w:val="0"/>
+          <w:numId w:val="2"/>
+        </w:numPr>
+        <w:spacing w:line="480" w:lineRule="auto"/>
+        <w:rPr>
+          <w:rFonts w:ascii="Times New Roman" w:hAnsi="Times New Roman" w:cs="Times New Roman"/>
+          <w:sz w:val="24"/>
+          <w:szCs w:val="24"/>
+        </w:rPr>
+      </w:pPr>
+      <w:r>
+        <w:rPr>
+          <w:rFonts w:ascii="Times New Roman" w:hAnsi="Times New Roman" w:cs="Times New Roman"/>
+          <w:sz w:val="24"/>
+          <w:szCs w:val="24"/>
+        </w:rPr>
+        <w:t>What trends, if any, do you see in your graphic</w:t>
+      </w:r>
+      <w:r>
+        <w:rPr>
+          <w:rFonts w:ascii="Times New Roman" w:hAnsi="Times New Roman" w:cs="Times New Roman"/>
+          <w:sz w:val="24"/>
+          <w:szCs w:val="24"/>
+        </w:rPr>
+        <w:t>? Does it confirm your original thoughts in question 3?</w:t>
+      </w:r>
+    </w:p>
+    <w:p>
+      <w:pPr>
+        <w:pStyle w:val="ListParagraph"/>
+        <w:rPr>
+          <w:rFonts w:ascii="Times New Roman" w:hAnsi="Times New Roman" w:cs="Times New Roman"/>
+          <w:sz w:val="24"/>
+          <w:szCs w:val="24"/>
+        </w:rPr>
+      </w:pPr>
+    </w:p>
+    <w:p>
+      <w:pPr>
+        <w:pStyle w:val="ListParagraph"/>
+        <w:numPr>
+          <w:ilvl w:val="0"/>
+          <w:numId w:val="2"/>
+        </w:numPr>
+        <w:spacing w:line="480" w:lineRule="auto"/>
+        <w:rPr>
+          <w:rFonts w:ascii="Times New Roman" w:hAnsi="Times New Roman" w:cs="Times New Roman"/>
+          <w:sz w:val="24"/>
+          <w:szCs w:val="24"/>
+        </w:rPr>
+      </w:pPr>
+      <w:r>
+        <w:rPr>
+          <w:rFonts w:ascii="Times New Roman" w:hAnsi="Times New Roman" w:cs="Times New Roman"/>
+          <w:sz w:val="24"/>
+          <w:szCs w:val="24"/>
+        </w:rPr>
+        <w:t>What are some possible limitations to this dataset?</w:t>
       </w:r>
     </w:p>
     <w:p>

</xml_diff>

<commit_message>
Updated hockey WS and key
</commit_message>
<xml_diff>
--- a/bkaradenes/PWHL_Module/Module/PWHL_WS.docx
+++ b/bkaradenes/PWHL_Module/Module/PWHL_WS.docx
@@ -82,7 +82,23 @@
           <w:sz w:val="24"/>
           <w:szCs w:val="24"/>
         </w:rPr>
-        <w:t xml:space="preserve">have the most impact on the number of goals scored per game </w:t>
+        <w:t>have</w:t>
+      </w:r>
+      <w:r>
+        <w:rPr>
+          <w:rFonts w:ascii="Times New Roman" w:hAnsi="Times New Roman" w:cs="Times New Roman"/>
+          <w:sz w:val="24"/>
+          <w:szCs w:val="24"/>
+        </w:rPr>
+        <w:t xml:space="preserve"> had</w:t>
+      </w:r>
+      <w:r>
+        <w:rPr>
+          <w:rFonts w:ascii="Times New Roman" w:hAnsi="Times New Roman" w:cs="Times New Roman"/>
+          <w:sz w:val="24"/>
+          <w:szCs w:val="24"/>
+        </w:rPr>
+        <w:t xml:space="preserve"> the most impact on the number of goals scored per game </w:t>
       </w:r>
       <w:r>
         <w:rPr>
@@ -446,7 +462,23 @@
           <w:sz w:val="24"/>
           <w:szCs w:val="24"/>
         </w:rPr>
-        <w:t xml:space="preserve">ideal age group). </w:t>
+        <w:t>ideal age</w:t>
+      </w:r>
+      <w:r>
+        <w:rPr>
+          <w:rFonts w:ascii="Times New Roman" w:hAnsi="Times New Roman" w:cs="Times New Roman"/>
+          <w:sz w:val="24"/>
+          <w:szCs w:val="24"/>
+        </w:rPr>
+        <w:t xml:space="preserve"> and position</w:t>
+      </w:r>
+      <w:r>
+        <w:rPr>
+          <w:rFonts w:ascii="Times New Roman" w:hAnsi="Times New Roman" w:cs="Times New Roman"/>
+          <w:sz w:val="24"/>
+          <w:szCs w:val="24"/>
+        </w:rPr>
+        <w:t xml:space="preserve"> group). </w:t>
       </w:r>
     </w:p>
     <w:p>
@@ -480,6 +512,7 @@
           <w:szCs w:val="24"/>
         </w:rPr>
       </w:pPr>
+      <w:proofErr w:type="spellStart"/>
       <w:r>
         <w:rPr>
           <w:rFonts w:ascii="Times New Roman" w:hAnsi="Times New Roman" w:cs="Times New Roman"/>
@@ -488,26 +521,9 @@
           <w:sz w:val="24"/>
           <w:szCs w:val="24"/>
         </w:rPr>
-        <w:t xml:space="preserve">PWHL_Final </w:t>
-      </w:r>
-      <w:r>
-        <w:rPr>
-          <w:rFonts w:ascii="Times New Roman" w:hAnsi="Times New Roman" w:cs="Times New Roman"/>
-          <w:sz w:val="24"/>
-          <w:szCs w:val="24"/>
-        </w:rPr>
-        <w:t>- Name of the data set</w:t>
-      </w:r>
-    </w:p>
-    <w:p>
-      <w:pPr>
-        <w:spacing w:line="240" w:lineRule="auto"/>
-        <w:rPr>
-          <w:rFonts w:ascii="Times New Roman" w:hAnsi="Times New Roman" w:cs="Times New Roman"/>
-          <w:sz w:val="24"/>
-          <w:szCs w:val="24"/>
-        </w:rPr>
-      </w:pPr>
+        <w:t>PWHL_Final</w:t>
+      </w:r>
+      <w:proofErr w:type="spellEnd"/>
       <w:r>
         <w:rPr>
           <w:rFonts w:ascii="Times New Roman" w:hAnsi="Times New Roman" w:cs="Times New Roman"/>
@@ -516,16 +532,27 @@
           <w:sz w:val="24"/>
           <w:szCs w:val="24"/>
         </w:rPr>
-        <w:t xml:space="preserve">G_Per_GP </w:t>
-      </w:r>
-      <w:r>
-        <w:rPr>
-          <w:rFonts w:ascii="Times New Roman" w:hAnsi="Times New Roman" w:cs="Times New Roman"/>
-          <w:sz w:val="24"/>
-          <w:szCs w:val="24"/>
-        </w:rPr>
-        <w:t>-</w:t>
-      </w:r>
+        <w:t xml:space="preserve"> </w:t>
+      </w:r>
+      <w:r>
+        <w:rPr>
+          <w:rFonts w:ascii="Times New Roman" w:hAnsi="Times New Roman" w:cs="Times New Roman"/>
+          <w:sz w:val="24"/>
+          <w:szCs w:val="24"/>
+        </w:rPr>
+        <w:t>- Name of the data set</w:t>
+      </w:r>
+    </w:p>
+    <w:p>
+      <w:pPr>
+        <w:spacing w:line="240" w:lineRule="auto"/>
+        <w:rPr>
+          <w:rFonts w:ascii="Times New Roman" w:hAnsi="Times New Roman" w:cs="Times New Roman"/>
+          <w:sz w:val="24"/>
+          <w:szCs w:val="24"/>
+        </w:rPr>
+      </w:pPr>
+      <w:proofErr w:type="spellStart"/>
       <w:r>
         <w:rPr>
           <w:rFonts w:ascii="Times New Roman" w:hAnsi="Times New Roman" w:cs="Times New Roman"/>
@@ -534,42 +561,10 @@
           <w:sz w:val="24"/>
           <w:szCs w:val="24"/>
         </w:rPr>
-        <w:t xml:space="preserve"> </w:t>
-      </w:r>
-      <w:r>
-        <w:rPr>
-          <w:rFonts w:ascii="Times New Roman" w:hAnsi="Times New Roman" w:cs="Times New Roman"/>
-          <w:sz w:val="24"/>
-          <w:szCs w:val="24"/>
-        </w:rPr>
-        <w:t>Number of goals</w:t>
-      </w:r>
-      <w:r>
-        <w:rPr>
-          <w:rFonts w:ascii="Times New Roman" w:hAnsi="Times New Roman" w:cs="Times New Roman"/>
-          <w:sz w:val="24"/>
-          <w:szCs w:val="24"/>
-        </w:rPr>
-        <w:t xml:space="preserve"> scored by the player</w:t>
-      </w:r>
-      <w:r>
-        <w:rPr>
-          <w:rFonts w:ascii="Times New Roman" w:hAnsi="Times New Roman" w:cs="Times New Roman"/>
-          <w:sz w:val="24"/>
-          <w:szCs w:val="24"/>
-        </w:rPr>
-        <w:t xml:space="preserve"> per game played</w:t>
-      </w:r>
-    </w:p>
-    <w:p>
-      <w:pPr>
-        <w:spacing w:line="240" w:lineRule="auto"/>
-        <w:rPr>
-          <w:rFonts w:ascii="Times New Roman" w:hAnsi="Times New Roman" w:cs="Times New Roman"/>
-          <w:sz w:val="24"/>
-          <w:szCs w:val="24"/>
-        </w:rPr>
-      </w:pPr>
+        <w:lastRenderedPageBreak/>
+        <w:t>G_Per_GP</w:t>
+      </w:r>
+      <w:proofErr w:type="spellEnd"/>
       <w:r>
         <w:rPr>
           <w:rFonts w:ascii="Times New Roman" w:hAnsi="Times New Roman" w:cs="Times New Roman"/>
@@ -578,26 +573,16 @@
           <w:sz w:val="24"/>
           <w:szCs w:val="24"/>
         </w:rPr>
-        <w:t xml:space="preserve">P </w:t>
-      </w:r>
-      <w:r>
-        <w:rPr>
-          <w:rFonts w:ascii="Times New Roman" w:hAnsi="Times New Roman" w:cs="Times New Roman"/>
-          <w:sz w:val="24"/>
-          <w:szCs w:val="24"/>
-        </w:rPr>
-        <w:t xml:space="preserve">- Number of points scored </w:t>
-      </w:r>
-    </w:p>
-    <w:p>
-      <w:pPr>
-        <w:spacing w:line="240" w:lineRule="auto"/>
-        <w:rPr>
-          <w:rFonts w:ascii="Times New Roman" w:hAnsi="Times New Roman" w:cs="Times New Roman"/>
-          <w:sz w:val="24"/>
-          <w:szCs w:val="24"/>
-        </w:rPr>
-      </w:pPr>
+        <w:t xml:space="preserve"> </w:t>
+      </w:r>
+      <w:r>
+        <w:rPr>
+          <w:rFonts w:ascii="Times New Roman" w:hAnsi="Times New Roman" w:cs="Times New Roman"/>
+          <w:sz w:val="24"/>
+          <w:szCs w:val="24"/>
+        </w:rPr>
+        <w:t>-</w:t>
+      </w:r>
       <w:r>
         <w:rPr>
           <w:rFonts w:ascii="Times New Roman" w:hAnsi="Times New Roman" w:cs="Times New Roman"/>
@@ -606,7 +591,78 @@
           <w:sz w:val="24"/>
           <w:szCs w:val="24"/>
         </w:rPr>
-        <w:lastRenderedPageBreak/>
+        <w:t xml:space="preserve"> </w:t>
+      </w:r>
+      <w:r>
+        <w:rPr>
+          <w:rFonts w:ascii="Times New Roman" w:hAnsi="Times New Roman" w:cs="Times New Roman"/>
+          <w:sz w:val="24"/>
+          <w:szCs w:val="24"/>
+        </w:rPr>
+        <w:t>Number of goals</w:t>
+      </w:r>
+      <w:r>
+        <w:rPr>
+          <w:rFonts w:ascii="Times New Roman" w:hAnsi="Times New Roman" w:cs="Times New Roman"/>
+          <w:sz w:val="24"/>
+          <w:szCs w:val="24"/>
+        </w:rPr>
+        <w:t xml:space="preserve"> scored by the player</w:t>
+      </w:r>
+      <w:r>
+        <w:rPr>
+          <w:rFonts w:ascii="Times New Roman" w:hAnsi="Times New Roman" w:cs="Times New Roman"/>
+          <w:sz w:val="24"/>
+          <w:szCs w:val="24"/>
+        </w:rPr>
+        <w:t xml:space="preserve"> per game played</w:t>
+      </w:r>
+    </w:p>
+    <w:p>
+      <w:pPr>
+        <w:spacing w:line="240" w:lineRule="auto"/>
+        <w:rPr>
+          <w:rFonts w:ascii="Times New Roman" w:hAnsi="Times New Roman" w:cs="Times New Roman"/>
+          <w:sz w:val="24"/>
+          <w:szCs w:val="24"/>
+        </w:rPr>
+      </w:pPr>
+      <w:r>
+        <w:rPr>
+          <w:rFonts w:ascii="Times New Roman" w:hAnsi="Times New Roman" w:cs="Times New Roman"/>
+          <w:b/>
+          <w:bCs/>
+          <w:sz w:val="24"/>
+          <w:szCs w:val="24"/>
+        </w:rPr>
+        <w:t xml:space="preserve">P </w:t>
+      </w:r>
+      <w:r>
+        <w:rPr>
+          <w:rFonts w:ascii="Times New Roman" w:hAnsi="Times New Roman" w:cs="Times New Roman"/>
+          <w:sz w:val="24"/>
+          <w:szCs w:val="24"/>
+        </w:rPr>
+        <w:t xml:space="preserve">- Number of points scored </w:t>
+      </w:r>
+    </w:p>
+    <w:p>
+      <w:pPr>
+        <w:spacing w:line="240" w:lineRule="auto"/>
+        <w:rPr>
+          <w:rFonts w:ascii="Times New Roman" w:hAnsi="Times New Roman" w:cs="Times New Roman"/>
+          <w:sz w:val="24"/>
+          <w:szCs w:val="24"/>
+        </w:rPr>
+      </w:pPr>
+      <w:r>
+        <w:rPr>
+          <w:rFonts w:ascii="Times New Roman" w:hAnsi="Times New Roman" w:cs="Times New Roman"/>
+          <w:b/>
+          <w:bCs/>
+          <w:sz w:val="24"/>
+          <w:szCs w:val="24"/>
+        </w:rPr>
         <w:t xml:space="preserve">Pos </w:t>
       </w:r>
       <w:r>
@@ -819,13 +875,51 @@
           <w:szCs w:val="24"/>
         </w:rPr>
       </w:pPr>
-      <w:r>
-        <w:rPr>
-          <w:rFonts w:ascii="Times New Roman" w:hAnsi="Times New Roman" w:cs="Times New Roman"/>
-          <w:sz w:val="24"/>
-          <w:szCs w:val="24"/>
-        </w:rPr>
-        <w:t xml:space="preserve">ggplot(data = PWHL_Final) + </w:t>
+      <w:proofErr w:type="spellStart"/>
+      <w:proofErr w:type="gramStart"/>
+      <w:r>
+        <w:rPr>
+          <w:rFonts w:ascii="Times New Roman" w:hAnsi="Times New Roman" w:cs="Times New Roman"/>
+          <w:sz w:val="24"/>
+          <w:szCs w:val="24"/>
+        </w:rPr>
+        <w:t>ggplot</w:t>
+      </w:r>
+      <w:proofErr w:type="spellEnd"/>
+      <w:r>
+        <w:rPr>
+          <w:rFonts w:ascii="Times New Roman" w:hAnsi="Times New Roman" w:cs="Times New Roman"/>
+          <w:sz w:val="24"/>
+          <w:szCs w:val="24"/>
+        </w:rPr>
+        <w:t>(</w:t>
+      </w:r>
+      <w:proofErr w:type="gramEnd"/>
+      <w:r>
+        <w:rPr>
+          <w:rFonts w:ascii="Times New Roman" w:hAnsi="Times New Roman" w:cs="Times New Roman"/>
+          <w:sz w:val="24"/>
+          <w:szCs w:val="24"/>
+        </w:rPr>
+        <w:t xml:space="preserve">data = </w:t>
+      </w:r>
+      <w:proofErr w:type="spellStart"/>
+      <w:r>
+        <w:rPr>
+          <w:rFonts w:ascii="Times New Roman" w:hAnsi="Times New Roman" w:cs="Times New Roman"/>
+          <w:sz w:val="24"/>
+          <w:szCs w:val="24"/>
+        </w:rPr>
+        <w:t>PWHL_Final</w:t>
+      </w:r>
+      <w:proofErr w:type="spellEnd"/>
+      <w:r>
+        <w:rPr>
+          <w:rFonts w:ascii="Times New Roman" w:hAnsi="Times New Roman" w:cs="Times New Roman"/>
+          <w:sz w:val="24"/>
+          <w:szCs w:val="24"/>
+        </w:rPr>
+        <w:t xml:space="preserve">) + </w:t>
       </w:r>
     </w:p>
     <w:p>
@@ -844,7 +938,71 @@
           <w:sz w:val="24"/>
           <w:szCs w:val="24"/>
         </w:rPr>
-        <w:t xml:space="preserve">  geom_density(aes(G_Per_GP, color = Pos, fill = Pos), alpha = 0.25) +</w:t>
+        <w:t xml:space="preserve">  </w:t>
+      </w:r>
+      <w:proofErr w:type="spellStart"/>
+      <w:r>
+        <w:rPr>
+          <w:rFonts w:ascii="Times New Roman" w:hAnsi="Times New Roman" w:cs="Times New Roman"/>
+          <w:sz w:val="24"/>
+          <w:szCs w:val="24"/>
+        </w:rPr>
+        <w:t>geom_</w:t>
+      </w:r>
+      <w:proofErr w:type="gramStart"/>
+      <w:r>
+        <w:rPr>
+          <w:rFonts w:ascii="Times New Roman" w:hAnsi="Times New Roman" w:cs="Times New Roman"/>
+          <w:sz w:val="24"/>
+          <w:szCs w:val="24"/>
+        </w:rPr>
+        <w:t>density</w:t>
+      </w:r>
+      <w:proofErr w:type="spellEnd"/>
+      <w:r>
+        <w:rPr>
+          <w:rFonts w:ascii="Times New Roman" w:hAnsi="Times New Roman" w:cs="Times New Roman"/>
+          <w:sz w:val="24"/>
+          <w:szCs w:val="24"/>
+        </w:rPr>
+        <w:t>(</w:t>
+      </w:r>
+      <w:proofErr w:type="spellStart"/>
+      <w:proofErr w:type="gramEnd"/>
+      <w:r>
+        <w:rPr>
+          <w:rFonts w:ascii="Times New Roman" w:hAnsi="Times New Roman" w:cs="Times New Roman"/>
+          <w:sz w:val="24"/>
+          <w:szCs w:val="24"/>
+        </w:rPr>
+        <w:t>aes</w:t>
+      </w:r>
+      <w:proofErr w:type="spellEnd"/>
+      <w:r>
+        <w:rPr>
+          <w:rFonts w:ascii="Times New Roman" w:hAnsi="Times New Roman" w:cs="Times New Roman"/>
+          <w:sz w:val="24"/>
+          <w:szCs w:val="24"/>
+        </w:rPr>
+        <w:t>(</w:t>
+      </w:r>
+      <w:proofErr w:type="spellStart"/>
+      <w:r>
+        <w:rPr>
+          <w:rFonts w:ascii="Times New Roman" w:hAnsi="Times New Roman" w:cs="Times New Roman"/>
+          <w:sz w:val="24"/>
+          <w:szCs w:val="24"/>
+        </w:rPr>
+        <w:t>G_Per_GP</w:t>
+      </w:r>
+      <w:proofErr w:type="spellEnd"/>
+      <w:r>
+        <w:rPr>
+          <w:rFonts w:ascii="Times New Roman" w:hAnsi="Times New Roman" w:cs="Times New Roman"/>
+          <w:sz w:val="24"/>
+          <w:szCs w:val="24"/>
+        </w:rPr>
+        <w:t>, color = Pos, fill = Pos), alpha = 0.25) +</w:t>
       </w:r>
     </w:p>
     <w:p>
@@ -863,7 +1021,43 @@
           <w:sz w:val="24"/>
           <w:szCs w:val="24"/>
         </w:rPr>
-        <w:t xml:space="preserve">  theme_minimal()</w:t>
+        <w:t xml:space="preserve">  </w:t>
+      </w:r>
+      <w:proofErr w:type="spellStart"/>
+      <w:r>
+        <w:rPr>
+          <w:rFonts w:ascii="Times New Roman" w:hAnsi="Times New Roman" w:cs="Times New Roman"/>
+          <w:sz w:val="24"/>
+          <w:szCs w:val="24"/>
+        </w:rPr>
+        <w:t>theme_</w:t>
+      </w:r>
+      <w:proofErr w:type="gramStart"/>
+      <w:r>
+        <w:rPr>
+          <w:rFonts w:ascii="Times New Roman" w:hAnsi="Times New Roman" w:cs="Times New Roman"/>
+          <w:sz w:val="24"/>
+          <w:szCs w:val="24"/>
+        </w:rPr>
+        <w:t>minimal</w:t>
+      </w:r>
+      <w:proofErr w:type="spellEnd"/>
+      <w:r>
+        <w:rPr>
+          <w:rFonts w:ascii="Times New Roman" w:hAnsi="Times New Roman" w:cs="Times New Roman"/>
+          <w:sz w:val="24"/>
+          <w:szCs w:val="24"/>
+        </w:rPr>
+        <w:t>(</w:t>
+      </w:r>
+      <w:proofErr w:type="gramEnd"/>
+      <w:r>
+        <w:rPr>
+          <w:rFonts w:ascii="Times New Roman" w:hAnsi="Times New Roman" w:cs="Times New Roman"/>
+          <w:sz w:val="24"/>
+          <w:szCs w:val="24"/>
+        </w:rPr>
+        <w:t>)</w:t>
       </w:r>
     </w:p>
     <w:p>
@@ -1176,6 +1370,32 @@
         </w:rPr>
         <w:t>would be ideal for a player to be to maximize their number of goals per game played.</w:t>
       </w:r>
+      <w:r>
+        <w:rPr>
+          <w:rFonts w:ascii="Times New Roman" w:hAnsi="Times New Roman" w:cs="Times New Roman"/>
+          <w:sz w:val="24"/>
+          <w:szCs w:val="24"/>
+        </w:rPr>
+        <w:t xml:space="preserve"> </w:t>
+      </w:r>
+      <w:r>
+        <w:rPr>
+          <w:rFonts w:ascii="Times New Roman" w:hAnsi="Times New Roman" w:cs="Times New Roman"/>
+          <w:sz w:val="24"/>
+          <w:szCs w:val="24"/>
+        </w:rPr>
+        <w:t>Do you see any significant differences among the different age groups? Explain.</w:t>
+      </w:r>
+    </w:p>
+    <w:p>
+      <w:pPr>
+        <w:spacing w:line="480" w:lineRule="auto"/>
+        <w:rPr>
+          <w:rFonts w:ascii="Times New Roman" w:hAnsi="Times New Roman" w:cs="Times New Roman"/>
+          <w:sz w:val="24"/>
+          <w:szCs w:val="24"/>
+        </w:rPr>
+      </w:pPr>
     </w:p>
     <w:p>
       <w:pPr>
@@ -1208,7 +1428,14 @@
           <w:sz w:val="24"/>
           <w:szCs w:val="24"/>
         </w:rPr>
-        <w:lastRenderedPageBreak/>
+        <w:t xml:space="preserve">Let’s put this all together on one graph to see if it’s any easier to see the trends between the age groups and positions. </w:t>
+      </w:r>
+      <w:r>
+        <w:rPr>
+          <w:rFonts w:ascii="Times New Roman" w:hAnsi="Times New Roman" w:cs="Times New Roman"/>
+          <w:sz w:val="24"/>
+          <w:szCs w:val="24"/>
+        </w:rPr>
         <w:t xml:space="preserve">First create three different age groups </w:t>
       </w:r>
       <w:r>
@@ -1305,7 +1532,25 @@
           <w:sz w:val="24"/>
           <w:szCs w:val="24"/>
         </w:rPr>
-        <w:t xml:space="preserve"> (31-36). Then, create side-by-side boxplots that display the range of </w:t>
+        <w:t xml:space="preserve"> (31-36). Then, create side-by-side </w:t>
+      </w:r>
+      <w:proofErr w:type="gramStart"/>
+      <w:r>
+        <w:rPr>
+          <w:rFonts w:ascii="Times New Roman" w:hAnsi="Times New Roman" w:cs="Times New Roman"/>
+          <w:sz w:val="24"/>
+          <w:szCs w:val="24"/>
+        </w:rPr>
+        <w:t>boxplots</w:t>
+      </w:r>
+      <w:proofErr w:type="gramEnd"/>
+      <w:r>
+        <w:rPr>
+          <w:rFonts w:ascii="Times New Roman" w:hAnsi="Times New Roman" w:cs="Times New Roman"/>
+          <w:sz w:val="24"/>
+          <w:szCs w:val="24"/>
+        </w:rPr>
+        <w:t xml:space="preserve"> that display the range of </w:t>
       </w:r>
       <w:r>
         <w:rPr>
@@ -1329,7 +1574,39 @@
           <w:sz w:val="24"/>
           <w:szCs w:val="24"/>
         </w:rPr>
-        <w:t xml:space="preserve">Only include Forward and Defense positions. </w:t>
+        <w:t>Only include Forward and Defense positions</w:t>
+      </w:r>
+      <w:r>
+        <w:rPr>
+          <w:rFonts w:ascii="Times New Roman" w:hAnsi="Times New Roman" w:cs="Times New Roman"/>
+          <w:sz w:val="24"/>
+          <w:szCs w:val="24"/>
+        </w:rPr>
+        <w:t xml:space="preserve"> (since we already decided </w:t>
+      </w:r>
+      <w:r>
+        <w:rPr>
+          <w:rFonts w:ascii="Times New Roman" w:hAnsi="Times New Roman" w:cs="Times New Roman"/>
+          <w:sz w:val="24"/>
+          <w:szCs w:val="24"/>
+        </w:rPr>
+        <w:t>Goalies</w:t>
+      </w:r>
+      <w:r>
+        <w:rPr>
+          <w:rFonts w:ascii="Times New Roman" w:hAnsi="Times New Roman" w:cs="Times New Roman"/>
+          <w:sz w:val="24"/>
+          <w:szCs w:val="24"/>
+        </w:rPr>
+        <w:t xml:space="preserve"> are unlikely to score any goals)</w:t>
+      </w:r>
+      <w:r>
+        <w:rPr>
+          <w:rFonts w:ascii="Times New Roman" w:hAnsi="Times New Roman" w:cs="Times New Roman"/>
+          <w:sz w:val="24"/>
+          <w:szCs w:val="24"/>
+        </w:rPr>
+        <w:t xml:space="preserve">. </w:t>
       </w:r>
       <w:r>
         <w:rPr>
@@ -1363,6 +1640,66 @@
         </w:rPr>
         <w:t xml:space="preserve">. </w:t>
       </w:r>
+    </w:p>
+    <w:p>
+      <w:pPr>
+        <w:pStyle w:val="ListParagraph"/>
+        <w:rPr>
+          <w:rFonts w:ascii="Times New Roman" w:hAnsi="Times New Roman" w:cs="Times New Roman"/>
+          <w:sz w:val="24"/>
+          <w:szCs w:val="24"/>
+        </w:rPr>
+      </w:pPr>
+    </w:p>
+    <w:p>
+      <w:pPr>
+        <w:pStyle w:val="ListParagraph"/>
+        <w:rPr>
+          <w:rFonts w:ascii="Times New Roman" w:hAnsi="Times New Roman" w:cs="Times New Roman"/>
+          <w:sz w:val="24"/>
+          <w:szCs w:val="24"/>
+        </w:rPr>
+      </w:pPr>
+    </w:p>
+    <w:p>
+      <w:pPr>
+        <w:pStyle w:val="ListParagraph"/>
+        <w:rPr>
+          <w:rFonts w:ascii="Times New Roman" w:hAnsi="Times New Roman" w:cs="Times New Roman"/>
+          <w:sz w:val="24"/>
+          <w:szCs w:val="24"/>
+        </w:rPr>
+      </w:pPr>
+    </w:p>
+    <w:p>
+      <w:pPr>
+        <w:pStyle w:val="ListParagraph"/>
+        <w:rPr>
+          <w:rFonts w:ascii="Times New Roman" w:hAnsi="Times New Roman" w:cs="Times New Roman"/>
+          <w:sz w:val="24"/>
+          <w:szCs w:val="24"/>
+        </w:rPr>
+      </w:pPr>
+    </w:p>
+    <w:p>
+      <w:pPr>
+        <w:pStyle w:val="ListParagraph"/>
+        <w:rPr>
+          <w:rFonts w:ascii="Times New Roman" w:hAnsi="Times New Roman" w:cs="Times New Roman"/>
+          <w:sz w:val="24"/>
+          <w:szCs w:val="24"/>
+        </w:rPr>
+      </w:pPr>
+    </w:p>
+    <w:p>
+      <w:pPr>
+        <w:spacing w:line="480" w:lineRule="auto"/>
+        <w:rPr>
+          <w:rFonts w:ascii="Times New Roman" w:hAnsi="Times New Roman" w:cs="Times New Roman"/>
+          <w:sz w:val="24"/>
+          <w:szCs w:val="24"/>
+        </w:rPr>
+      </w:pPr>
     </w:p>
     <w:p>
       <w:pPr>
@@ -1394,7 +1731,7 @@
           <w:sz w:val="24"/>
           <w:szCs w:val="24"/>
         </w:rPr>
-        <w:t>What trends, if any, do you see in your graphic</w:t>
+        <w:t>What trends, if any, do you see in your graph</w:t>
       </w:r>
       <w:r>
         <w:rPr>
@@ -1404,6 +1741,26 @@
         </w:rPr>
         <w:t>? Does it confirm your original thoughts in question 3?</w:t>
       </w:r>
+    </w:p>
+    <w:p>
+      <w:pPr>
+        <w:spacing w:line="480" w:lineRule="auto"/>
+        <w:rPr>
+          <w:rFonts w:ascii="Times New Roman" w:hAnsi="Times New Roman" w:cs="Times New Roman"/>
+          <w:sz w:val="24"/>
+          <w:szCs w:val="24"/>
+        </w:rPr>
+      </w:pPr>
+    </w:p>
+    <w:p>
+      <w:pPr>
+        <w:spacing w:line="480" w:lineRule="auto"/>
+        <w:rPr>
+          <w:rFonts w:ascii="Times New Roman" w:hAnsi="Times New Roman" w:cs="Times New Roman"/>
+          <w:sz w:val="24"/>
+          <w:szCs w:val="24"/>
+        </w:rPr>
+      </w:pPr>
     </w:p>
     <w:p>
       <w:pPr>
@@ -1435,7 +1792,15 @@
           <w:sz w:val="24"/>
           <w:szCs w:val="24"/>
         </w:rPr>
-        <w:t>What are some possible limitations to this dataset?</w:t>
+        <w:t xml:space="preserve">Reread the summary </w:t>
+      </w:r>
+      <w:r>
+        <w:rPr>
+          <w:rFonts w:ascii="Times New Roman" w:hAnsi="Times New Roman" w:cs="Times New Roman"/>
+          <w:sz w:val="24"/>
+          <w:szCs w:val="24"/>
+        </w:rPr>
+        <w:t>on the first page and find a limitation to this dataset.</w:t>
       </w:r>
     </w:p>
     <w:p>

</xml_diff>